<commit_message>
Added GPU as default config
</commit_message>
<xml_diff>
--- a/labs/1.Setup/SetupDoc DB.docx
+++ b/labs/1.Setup/SetupDoc DB.docx
@@ -593,17 +593,7 @@
           <w:szCs w:val="21"/>
           <w:lang w:val="en"/>
         </w:rPr>
-        <w:t xml:space="preserve">Sufficient CPU or Graphical Processing Units (GPUs) to create a Databricks cluster.  </w:t>
-      </w:r>
-      <w:r>
-        <w:rPr>
-          <w:rFonts w:ascii="Segoe UI" w:eastAsia="Times New Roman" w:hAnsi="Segoe UI" w:cs="Segoe UI"/>
-          <w:color w:val="24292E"/>
-          <w:sz w:val="21"/>
-          <w:szCs w:val="21"/>
-          <w:lang w:val="en"/>
-        </w:rPr>
-        <w:t xml:space="preserve">Check to see if your </w:t>
+        <w:t xml:space="preserve">Sufficient CPU or Graphical Processing Units (GPUs) to create a Databricks cluster.  Check to see if your </w:t>
       </w:r>
       <w:hyperlink r:id="rId10" w:history="1">
         <w:r>
@@ -625,47 +615,7 @@
           <w:szCs w:val="21"/>
           <w:lang w:val="en"/>
         </w:rPr>
-        <w:t xml:space="preserve"> for </w:t>
-      </w:r>
-      <w:r>
-        <w:rPr>
-          <w:rFonts w:ascii="Segoe UI" w:eastAsia="Times New Roman" w:hAnsi="Segoe UI" w:cs="Segoe UI"/>
-          <w:color w:val="24292E"/>
-          <w:sz w:val="21"/>
-          <w:szCs w:val="21"/>
-          <w:lang w:val="en"/>
-        </w:rPr>
-        <w:t>CPUs or GPUs (</w:t>
-      </w:r>
-      <w:r>
-        <w:rPr>
-          <w:rFonts w:ascii="Segoe UI" w:eastAsia="Times New Roman" w:hAnsi="Segoe UI" w:cs="Segoe UI"/>
-          <w:color w:val="24292E"/>
-          <w:sz w:val="21"/>
-          <w:szCs w:val="21"/>
-          <w:lang w:val="en"/>
-        </w:rPr>
-        <w:t>NC6 GPUs</w:t>
-      </w:r>
-      <w:r>
-        <w:rPr>
-          <w:rFonts w:ascii="Segoe UI" w:eastAsia="Times New Roman" w:hAnsi="Segoe UI" w:cs="Segoe UI"/>
-          <w:color w:val="24292E"/>
-          <w:sz w:val="21"/>
-          <w:szCs w:val="21"/>
-          <w:lang w:val="en"/>
-        </w:rPr>
-        <w:t>)</w:t>
-      </w:r>
-      <w:r>
-        <w:rPr>
-          <w:rFonts w:ascii="Segoe UI" w:eastAsia="Times New Roman" w:hAnsi="Segoe UI" w:cs="Segoe UI"/>
-          <w:color w:val="24292E"/>
-          <w:sz w:val="21"/>
-          <w:szCs w:val="21"/>
-          <w:lang w:val="en"/>
-        </w:rPr>
-        <w:t xml:space="preserve">.  If you  need to increase the quota, </w:t>
+        <w:t xml:space="preserve"> for CPUs or GPUs (NC6 GPUs).  If you  need to increase the quota, </w:t>
       </w:r>
       <w:hyperlink r:id="rId11" w:history="1">
         <w:r>
@@ -688,6 +638,32 @@
           <w:lang w:val="en"/>
         </w:rPr>
         <w:t xml:space="preserve">.  </w:t>
+      </w:r>
+    </w:p>
+    <w:p>
+      <w:pPr>
+        <w:numPr>
+          <w:ilvl w:val="0"/>
+          <w:numId w:val="21"/>
+        </w:numPr>
+        <w:spacing w:before="100" w:beforeAutospacing="1" w:after="100" w:afterAutospacing="1" w:line="240" w:lineRule="auto"/>
+        <w:rPr>
+          <w:rFonts w:ascii="Segoe UI" w:eastAsia="Times New Roman" w:hAnsi="Segoe UI" w:cs="Segoe UI"/>
+          <w:color w:val="24292E"/>
+          <w:sz w:val="21"/>
+          <w:szCs w:val="21"/>
+          <w:lang w:val="en"/>
+        </w:rPr>
+      </w:pPr>
+      <w:r>
+        <w:rPr>
+          <w:rFonts w:ascii="Segoe UI" w:eastAsia="Times New Roman" w:hAnsi="Segoe UI" w:cs="Segoe UI"/>
+          <w:color w:val="24292E"/>
+          <w:sz w:val="21"/>
+          <w:szCs w:val="21"/>
+          <w:lang w:val="en"/>
+        </w:rPr>
+        <w:t xml:space="preserve">Azure storage container.  One of the exercises includes mounting an azure storage blob to a Databricks cluster.  </w:t>
       </w:r>
     </w:p>
     <w:p>
@@ -941,7 +917,27 @@
             <w:szCs w:val="21"/>
             <w:lang w:val="en"/>
           </w:rPr>
-          <w:t>Exercise 3: Create a Databricks Machine Learning clus</w:t>
+          <w:t xml:space="preserve">Exercise 3: Create a Databricks Machine Learning </w:t>
+        </w:r>
+        <w:r>
+          <w:rPr>
+            <w:rStyle w:val="Hyperlink"/>
+            <w:rFonts w:ascii="Segoe UI" w:eastAsia="Times New Roman" w:hAnsi="Segoe UI" w:cs="Segoe UI"/>
+            <w:sz w:val="21"/>
+            <w:szCs w:val="21"/>
+            <w:lang w:val="en"/>
+          </w:rPr>
+          <w:t>C</w:t>
+        </w:r>
+        <w:r>
+          <w:rPr>
+            <w:rStyle w:val="Hyperlink"/>
+            <w:rFonts w:ascii="Segoe UI" w:eastAsia="Times New Roman" w:hAnsi="Segoe UI" w:cs="Segoe UI"/>
+            <w:sz w:val="21"/>
+            <w:szCs w:val="21"/>
+            <w:lang w:val="en"/>
+          </w:rPr>
+          <w:t>lus</w:t>
         </w:r>
       </w:hyperlink>
       <w:r>
@@ -1000,6 +996,16 @@
             <w:szCs w:val="21"/>
             <w:lang w:val="en"/>
           </w:rPr>
+          <w:t xml:space="preserve"> (optional)</w:t>
+        </w:r>
+        <w:r>
+          <w:rPr>
+            <w:rStyle w:val="Hyperlink"/>
+            <w:rFonts w:ascii="Segoe UI" w:eastAsia="Times New Roman" w:hAnsi="Segoe UI" w:cs="Segoe UI"/>
+            <w:sz w:val="21"/>
+            <w:szCs w:val="21"/>
+            <w:lang w:val="en"/>
+          </w:rPr>
           <w:t xml:space="preserve">: </w:t>
         </w:r>
         <w:r>
@@ -1079,7 +1085,7 @@
             <w:szCs w:val="21"/>
             <w:lang w:val="en"/>
           </w:rPr>
-          <w:t>Exercise 6 (optional): Create an azure storage account and container, upload a data file, and mount the azure storage blob to the Databricks cluster</w:t>
+          <w:t>Exercise 6: Create an azure storage account and container, upload a data file, and mount the azure storage blob to the Databricks cluster</w:t>
         </w:r>
       </w:hyperlink>
       <w:r>
@@ -1178,6 +1184,7 @@
           <w:szCs w:val="30"/>
           <w:lang w:val="en"/>
         </w:rPr>
+        <w:lastRenderedPageBreak/>
         <w:t xml:space="preserve">Exercise 1: Download the github repo to your local </w:t>
       </w:r>
       <w:r>
@@ -1213,7 +1220,6 @@
           <w:szCs w:val="21"/>
           <w:lang w:val="en"/>
         </w:rPr>
-        <w:lastRenderedPageBreak/>
         <w:t xml:space="preserve">Content for this workshop is uploaded into a github repo here: </w:t>
       </w:r>
       <w:hyperlink r:id="rId12" w:history="1">
@@ -3209,7 +3215,7 @@
           <w:szCs w:val="30"/>
           <w:lang w:val="en"/>
         </w:rPr>
-        <w:t xml:space="preserve"> cluster</w:t>
+        <w:t xml:space="preserve"> </w:t>
       </w:r>
       <w:r>
         <w:rPr>
@@ -3221,7 +3227,31 @@
           <w:szCs w:val="30"/>
           <w:lang w:val="en"/>
         </w:rPr>
-        <w:t xml:space="preserve"> (ML Cluster is optional)</w:t>
+        <w:t xml:space="preserve">ML </w:t>
+      </w:r>
+      <w:r>
+        <w:rPr>
+          <w:rFonts w:ascii="Segoe UI" w:eastAsia="Times New Roman" w:hAnsi="Segoe UI" w:cs="Segoe UI"/>
+          <w:b/>
+          <w:bCs/>
+          <w:color w:val="24292E"/>
+          <w:sz w:val="30"/>
+          <w:szCs w:val="30"/>
+          <w:lang w:val="en"/>
+        </w:rPr>
+        <w:t>cluster</w:t>
+      </w:r>
+      <w:r>
+        <w:rPr>
+          <w:rFonts w:ascii="Segoe UI" w:eastAsia="Times New Roman" w:hAnsi="Segoe UI" w:cs="Segoe UI"/>
+          <w:b/>
+          <w:bCs/>
+          <w:color w:val="24292E"/>
+          <w:sz w:val="30"/>
+          <w:szCs w:val="30"/>
+          <w:lang w:val="en"/>
+        </w:rPr>
+        <w:t xml:space="preserve"> </w:t>
       </w:r>
     </w:p>
     <w:bookmarkEnd w:id="3"/>
@@ -3284,39 +3314,17 @@
           <w:szCs w:val="21"/>
           <w:lang w:val="en"/>
         </w:rPr>
-        <w:t xml:space="preserve">Databricks cluster.  </w:t>
-      </w:r>
-    </w:p>
-    <w:p>
-      <w:pPr>
-        <w:spacing w:after="150" w:line="240" w:lineRule="auto"/>
-        <w:rPr>
-          <w:rFonts w:ascii="Segoe UI" w:eastAsia="Times New Roman" w:hAnsi="Segoe UI" w:cs="Segoe UI"/>
-          <w:color w:val="24292E"/>
-          <w:sz w:val="21"/>
-          <w:szCs w:val="21"/>
-          <w:lang w:val="en"/>
-        </w:rPr>
-      </w:pPr>
-      <w:r>
-        <w:rPr>
-          <w:rFonts w:ascii="Segoe UI" w:eastAsia="Times New Roman" w:hAnsi="Segoe UI" w:cs="Segoe UI"/>
-          <w:color w:val="24292E"/>
-          <w:sz w:val="21"/>
-          <w:szCs w:val="21"/>
-          <w:lang w:val="en"/>
-        </w:rPr>
-        <w:t xml:space="preserve">Optionally you can create a </w:t>
-      </w:r>
-      <w:r>
-        <w:rPr>
-          <w:rFonts w:ascii="Segoe UI" w:eastAsia="Times New Roman" w:hAnsi="Segoe UI" w:cs="Segoe UI"/>
-          <w:color w:val="24292E"/>
-          <w:sz w:val="21"/>
-          <w:szCs w:val="21"/>
-          <w:lang w:val="en"/>
-        </w:rPr>
-        <w:t xml:space="preserve">special version of a </w:t>
+        <w:t>Databricks cluster</w:t>
+      </w:r>
+      <w:r>
+        <w:rPr>
+          <w:rFonts w:ascii="Segoe UI" w:eastAsia="Times New Roman" w:hAnsi="Segoe UI" w:cs="Segoe UI"/>
+          <w:color w:val="24292E"/>
+          <w:sz w:val="21"/>
+          <w:szCs w:val="21"/>
+          <w:lang w:val="en"/>
+        </w:rPr>
+        <w:t xml:space="preserve"> with a specialized runtime called </w:t>
       </w:r>
       <w:r>
         <w:rPr>
@@ -3327,58 +3335,6 @@
           <w:szCs w:val="21"/>
           <w:lang w:val="en"/>
         </w:rPr>
-        <w:t>Databricks</w:t>
-      </w:r>
-      <w:r>
-        <w:rPr>
-          <w:rFonts w:ascii="Segoe UI" w:eastAsia="Times New Roman" w:hAnsi="Segoe UI" w:cs="Segoe UI"/>
-          <w:color w:val="24292E"/>
-          <w:sz w:val="21"/>
-          <w:szCs w:val="21"/>
-          <w:lang w:val="en"/>
-        </w:rPr>
-        <w:t xml:space="preserve"> cluster </w:t>
-      </w:r>
-      <w:r>
-        <w:rPr>
-          <w:rFonts w:ascii="Segoe UI" w:eastAsia="Times New Roman" w:hAnsi="Segoe UI" w:cs="Segoe UI"/>
-          <w:b/>
-          <w:color w:val="24292E"/>
-          <w:sz w:val="21"/>
-          <w:szCs w:val="21"/>
-          <w:lang w:val="en"/>
-        </w:rPr>
-        <w:t>in Beta</w:t>
-      </w:r>
-      <w:r>
-        <w:rPr>
-          <w:rFonts w:ascii="Segoe UI" w:eastAsia="Times New Roman" w:hAnsi="Segoe UI" w:cs="Segoe UI"/>
-          <w:color w:val="24292E"/>
-          <w:sz w:val="21"/>
-          <w:szCs w:val="21"/>
-          <w:lang w:val="en"/>
-        </w:rPr>
-        <w:t xml:space="preserve"> </w:t>
-      </w:r>
-      <w:r>
-        <w:rPr>
-          <w:rFonts w:ascii="Segoe UI" w:eastAsia="Times New Roman" w:hAnsi="Segoe UI" w:cs="Segoe UI"/>
-          <w:color w:val="24292E"/>
-          <w:sz w:val="21"/>
-          <w:szCs w:val="21"/>
-          <w:lang w:val="en"/>
-        </w:rPr>
-        <w:t xml:space="preserve">called </w:t>
-      </w:r>
-      <w:r>
-        <w:rPr>
-          <w:rFonts w:ascii="Segoe UI" w:eastAsia="Times New Roman" w:hAnsi="Segoe UI" w:cs="Segoe UI"/>
-          <w:i/>
-          <w:color w:val="24292E"/>
-          <w:sz w:val="21"/>
-          <w:szCs w:val="21"/>
-          <w:lang w:val="en"/>
-        </w:rPr>
         <w:t>Databricks Runtime ML</w:t>
       </w:r>
       <w:r>
@@ -3389,7 +3345,27 @@
           <w:szCs w:val="21"/>
           <w:lang w:val="en"/>
         </w:rPr>
-        <w:t>.  This version provides an environment already configured with popular</w:t>
+        <w:t xml:space="preserve">.  This </w:t>
+      </w:r>
+      <w:r>
+        <w:rPr>
+          <w:rFonts w:ascii="Segoe UI" w:eastAsia="Times New Roman" w:hAnsi="Segoe UI" w:cs="Segoe UI"/>
+          <w:color w:val="24292E"/>
+          <w:sz w:val="21"/>
+          <w:szCs w:val="21"/>
+          <w:lang w:val="en"/>
+        </w:rPr>
+        <w:t xml:space="preserve">runtime is in beta and it </w:t>
+      </w:r>
+      <w:r>
+        <w:rPr>
+          <w:rFonts w:ascii="Segoe UI" w:eastAsia="Times New Roman" w:hAnsi="Segoe UI" w:cs="Segoe UI"/>
+          <w:color w:val="24292E"/>
+          <w:sz w:val="21"/>
+          <w:szCs w:val="21"/>
+          <w:lang w:val="en"/>
+        </w:rPr>
+        <w:t>provides an environment already configured with popular</w:t>
       </w:r>
       <w:r>
         <w:rPr>
@@ -3698,6 +3674,7 @@
           <w:szCs w:val="21"/>
           <w:lang w:val="en"/>
         </w:rPr>
+        <w:lastRenderedPageBreak/>
         <w:t xml:space="preserve">After designating a name for your cluster, configure it using the </w:t>
       </w:r>
       <w:r>
@@ -3718,6 +3695,56 @@
           <w:szCs w:val="21"/>
           <w:lang w:val="en"/>
         </w:rPr>
+        <w:t xml:space="preserve">.  </w:t>
+      </w:r>
+      <w:r>
+        <w:rPr>
+          <w:rFonts w:ascii="Segoe UI" w:eastAsia="Times New Roman" w:hAnsi="Segoe UI" w:cs="Segoe UI"/>
+          <w:color w:val="24292E"/>
+          <w:sz w:val="21"/>
+          <w:szCs w:val="21"/>
+          <w:lang w:val="en"/>
+        </w:rPr>
+        <w:t xml:space="preserve">For the workshop, we are going to configure the cluster with a minimum of </w:t>
+      </w:r>
+      <w:r>
+        <w:rPr>
+          <w:rFonts w:ascii="Segoe UI" w:eastAsia="Times New Roman" w:hAnsi="Segoe UI" w:cs="Segoe UI"/>
+          <w:color w:val="24292E"/>
+          <w:sz w:val="21"/>
+          <w:szCs w:val="21"/>
+          <w:lang w:val="en"/>
+        </w:rPr>
+        <w:t>0</w:t>
+      </w:r>
+      <w:r>
+        <w:rPr>
+          <w:rFonts w:ascii="Segoe UI" w:eastAsia="Times New Roman" w:hAnsi="Segoe UI" w:cs="Segoe UI"/>
+          <w:color w:val="24292E"/>
+          <w:sz w:val="21"/>
+          <w:szCs w:val="21"/>
+          <w:lang w:val="en"/>
+        </w:rPr>
+        <w:t xml:space="preserve"> worker node</w:t>
+      </w:r>
+      <w:r>
+        <w:rPr>
+          <w:rFonts w:ascii="Segoe UI" w:eastAsia="Times New Roman" w:hAnsi="Segoe UI" w:cs="Segoe UI"/>
+          <w:color w:val="24292E"/>
+          <w:sz w:val="21"/>
+          <w:szCs w:val="21"/>
+          <w:lang w:val="en"/>
+        </w:rPr>
+        <w:t>s and a maximum of 2 worker</w:t>
+      </w:r>
+      <w:r>
+        <w:rPr>
+          <w:rFonts w:ascii="Segoe UI" w:eastAsia="Times New Roman" w:hAnsi="Segoe UI" w:cs="Segoe UI"/>
+          <w:color w:val="24292E"/>
+          <w:sz w:val="21"/>
+          <w:szCs w:val="21"/>
+          <w:lang w:val="en"/>
+        </w:rPr>
         <w:t xml:space="preserve"> </w:t>
       </w:r>
       <w:r>
@@ -3728,17 +3755,17 @@
           <w:szCs w:val="21"/>
           <w:lang w:val="en"/>
         </w:rPr>
-        <w:t xml:space="preserve">.   (Optionally for the GPU-enabled cluster)  </w:t>
-      </w:r>
-      <w:r>
-        <w:rPr>
-          <w:rFonts w:ascii="Segoe UI" w:eastAsia="Times New Roman" w:hAnsi="Segoe UI" w:cs="Segoe UI"/>
-          <w:color w:val="24292E"/>
-          <w:sz w:val="21"/>
-          <w:szCs w:val="21"/>
-          <w:lang w:val="en"/>
-        </w:rPr>
-        <w:t xml:space="preserve">For the workshop, we are going to configure the cluster with a minimum of 1 worker node  </w:t>
+        <w:t xml:space="preserve">nodes. </w:t>
+      </w:r>
+      <w:r>
+        <w:rPr>
+          <w:rFonts w:ascii="Segoe UI" w:eastAsia="Times New Roman" w:hAnsi="Segoe UI" w:cs="Segoe UI"/>
+          <w:color w:val="24292E"/>
+          <w:sz w:val="21"/>
+          <w:szCs w:val="21"/>
+          <w:lang w:val="en"/>
+        </w:rPr>
+        <w:t xml:space="preserve"> </w:t>
       </w:r>
       <w:r>
         <w:rPr>
@@ -3839,6 +3866,16 @@
           <w:lang w:val="en"/>
         </w:rPr>
       </w:pPr>
+      <w:r>
+        <w:rPr>
+          <w:rFonts w:ascii="Segoe UI" w:eastAsia="Times New Roman" w:hAnsi="Segoe UI" w:cs="Segoe UI"/>
+          <w:color w:val="24292E"/>
+          <w:sz w:val="21"/>
+          <w:szCs w:val="21"/>
+          <w:lang w:val="en"/>
+        </w:rPr>
+        <w:t xml:space="preserve">For a Databricks GPU cluster: </w:t>
+      </w:r>
     </w:p>
     <w:p>
       <w:pPr>
@@ -3857,10 +3894,10 @@
           <w:noProof/>
         </w:rPr>
         <w:drawing>
-          <wp:inline distT="0" distB="0" distL="0" distR="0" wp14:anchorId="58BC7020" wp14:editId="4288F8BC">
-            <wp:extent cx="4940300" cy="3225974"/>
+          <wp:inline distT="0" distB="0" distL="0" distR="0" wp14:anchorId="53224B1E" wp14:editId="0EE9BCEA">
+            <wp:extent cx="5263433" cy="3400425"/>
             <wp:effectExtent l="0" t="0" r="0" b="0"/>
-            <wp:docPr id="6" name="Picture 6"/>
+            <wp:docPr id="14" name="Picture 14"/>
             <wp:cNvGraphicFramePr>
               <a:graphicFrameLocks xmlns:a="http://schemas.openxmlformats.org/drawingml/2006/main" noChangeAspect="1"/>
             </wp:cNvGraphicFramePr>
@@ -3880,7 +3917,7 @@
                   <pic:spPr>
                     <a:xfrm>
                       <a:off x="0" y="0"/>
-                      <a:ext cx="4950128" cy="3232391"/>
+                      <a:ext cx="5274341" cy="3407472"/>
                     </a:xfrm>
                     <a:prstGeom prst="rect">
                       <a:avLst/>
@@ -3896,7 +3933,7 @@
     <w:p>
       <w:pPr>
         <w:spacing w:after="150" w:line="240" w:lineRule="auto"/>
-        <w:ind w:left="2160" w:firstLine="720"/>
+        <w:ind w:left="1440" w:firstLine="720"/>
         <w:rPr>
           <w:rFonts w:ascii="Segoe UI" w:eastAsia="Times New Roman" w:hAnsi="Segoe UI" w:cs="Segoe UI"/>
           <w:color w:val="24292E"/>
@@ -3915,55 +3952,7 @@
           <w:szCs w:val="21"/>
           <w:lang w:val="en"/>
         </w:rPr>
-        <w:t xml:space="preserve">Configure </w:t>
-      </w:r>
-      <w:r>
-        <w:rPr>
-          <w:rFonts w:ascii="Segoe UI" w:eastAsia="Times New Roman" w:hAnsi="Segoe UI" w:cs="Segoe UI"/>
-          <w:i/>
-          <w:iCs/>
-          <w:color w:val="24292E"/>
-          <w:sz w:val="21"/>
-          <w:szCs w:val="21"/>
-          <w:lang w:val="en"/>
-        </w:rPr>
-        <w:t>a</w:t>
-      </w:r>
-      <w:r>
-        <w:rPr>
-          <w:rFonts w:ascii="Segoe UI" w:eastAsia="Times New Roman" w:hAnsi="Segoe UI" w:cs="Segoe UI"/>
-          <w:i/>
-          <w:iCs/>
-          <w:color w:val="24292E"/>
-          <w:sz w:val="21"/>
-          <w:szCs w:val="21"/>
-          <w:lang w:val="en"/>
-        </w:rPr>
-        <w:t xml:space="preserve"> cluster for </w:t>
-      </w:r>
-      <w:r>
-        <w:rPr>
-          <w:rFonts w:ascii="Segoe UI" w:eastAsia="Times New Roman" w:hAnsi="Segoe UI" w:cs="Segoe UI"/>
-          <w:i/>
-          <w:iCs/>
-          <w:color w:val="24292E"/>
-          <w:sz w:val="21"/>
-          <w:szCs w:val="21"/>
-          <w:lang w:val="en"/>
-        </w:rPr>
-        <w:t>C</w:t>
-      </w:r>
-      <w:r>
-        <w:rPr>
-          <w:rFonts w:ascii="Segoe UI" w:eastAsia="Times New Roman" w:hAnsi="Segoe UI" w:cs="Segoe UI"/>
-          <w:i/>
-          <w:iCs/>
-          <w:color w:val="24292E"/>
-          <w:sz w:val="21"/>
-          <w:szCs w:val="21"/>
-          <w:lang w:val="en"/>
-        </w:rPr>
-        <w:t>PU</w:t>
+        <w:t>Configure a cluster for GPU</w:t>
       </w:r>
     </w:p>
     <w:p>
@@ -3991,6 +3980,56 @@
           <w:lang w:val="en"/>
         </w:rPr>
       </w:pPr>
+      <w:r>
+        <w:rPr>
+          <w:rFonts w:ascii="Segoe UI" w:eastAsia="Times New Roman" w:hAnsi="Segoe UI" w:cs="Segoe UI"/>
+          <w:color w:val="24292E"/>
+          <w:sz w:val="21"/>
+          <w:szCs w:val="21"/>
+          <w:lang w:val="en"/>
+        </w:rPr>
+        <w:t>For</w:t>
+      </w:r>
+      <w:r>
+        <w:rPr>
+          <w:rFonts w:ascii="Segoe UI" w:eastAsia="Times New Roman" w:hAnsi="Segoe UI" w:cs="Segoe UI"/>
+          <w:color w:val="24292E"/>
+          <w:sz w:val="21"/>
+          <w:szCs w:val="21"/>
+          <w:lang w:val="en"/>
+        </w:rPr>
+        <w:t xml:space="preserve"> </w:t>
+      </w:r>
+      <w:r>
+        <w:rPr>
+          <w:rFonts w:ascii="Segoe UI" w:eastAsia="Times New Roman" w:hAnsi="Segoe UI" w:cs="Segoe UI"/>
+          <w:color w:val="24292E"/>
+          <w:sz w:val="21"/>
+          <w:szCs w:val="21"/>
+          <w:lang w:val="en"/>
+        </w:rPr>
+        <w:t xml:space="preserve">a </w:t>
+      </w:r>
+      <w:r>
+        <w:rPr>
+          <w:rFonts w:ascii="Segoe UI" w:eastAsia="Times New Roman" w:hAnsi="Segoe UI" w:cs="Segoe UI"/>
+          <w:color w:val="24292E"/>
+          <w:sz w:val="21"/>
+          <w:szCs w:val="21"/>
+          <w:lang w:val="en"/>
+        </w:rPr>
+        <w:t>CPU</w:t>
+      </w:r>
+      <w:r>
+        <w:rPr>
+          <w:rFonts w:ascii="Segoe UI" w:eastAsia="Times New Roman" w:hAnsi="Segoe UI" w:cs="Segoe UI"/>
+          <w:color w:val="24292E"/>
+          <w:sz w:val="21"/>
+          <w:szCs w:val="21"/>
+          <w:lang w:val="en"/>
+        </w:rPr>
+        <w:t xml:space="preserve">-enabled Databricks cluster: </w:t>
+      </w:r>
     </w:p>
     <w:p>
       <w:pPr>
@@ -4004,49 +4043,29 @@
           <w:lang w:val="en"/>
         </w:rPr>
       </w:pPr>
-      <w:r>
-        <w:rPr>
-          <w:rFonts w:ascii="Segoe UI" w:eastAsia="Times New Roman" w:hAnsi="Segoe UI" w:cs="Segoe UI"/>
-          <w:color w:val="24292E"/>
-          <w:sz w:val="21"/>
-          <w:szCs w:val="21"/>
-          <w:lang w:val="en"/>
-        </w:rPr>
-        <w:t xml:space="preserve">For a GPU-enabled Databricks cluster: </w:t>
-      </w:r>
     </w:p>
     <w:p>
       <w:pPr>
         <w:spacing w:after="150" w:line="240" w:lineRule="auto"/>
-        <w:ind w:left="720"/>
-        <w:rPr>
-          <w:rFonts w:ascii="Segoe UI" w:eastAsia="Times New Roman" w:hAnsi="Segoe UI" w:cs="Segoe UI"/>
-          <w:color w:val="24292E"/>
-          <w:sz w:val="21"/>
-          <w:szCs w:val="21"/>
-          <w:lang w:val="en"/>
-        </w:rPr>
-      </w:pPr>
-      <w:r>
-        <w:rPr>
-          <w:rFonts w:ascii="Segoe UI" w:eastAsia="Times New Roman" w:hAnsi="Segoe UI" w:cs="Segoe UI"/>
-          <w:color w:val="24292E"/>
-          <w:sz w:val="21"/>
-          <w:szCs w:val="21"/>
-          <w:lang w:val="en"/>
+        <w:ind w:left="720" w:firstLine="720"/>
+        <w:rPr>
+          <w:rFonts w:ascii="Segoe UI" w:eastAsia="Times New Roman" w:hAnsi="Segoe UI" w:cs="Segoe UI"/>
+          <w:color w:val="24292E"/>
+          <w:sz w:val="21"/>
+          <w:szCs w:val="21"/>
+          <w:lang w:val="en"/>
+        </w:rPr>
+      </w:pPr>
+      <w:r>
+        <w:rPr>
+          <w:noProof/>
         </w:rPr>
         <w:lastRenderedPageBreak/>
-        <w:t xml:space="preserve">        </w:t>
-      </w:r>
-      <w:r>
-        <w:rPr>
-          <w:noProof/>
-        </w:rPr>
         <w:drawing>
-          <wp:inline distT="0" distB="0" distL="0" distR="0" wp14:anchorId="468AA7EC" wp14:editId="2F77478B">
-            <wp:extent cx="4657725" cy="3542873"/>
-            <wp:effectExtent l="0" t="0" r="0" b="635"/>
-            <wp:docPr id="4" name="Picture 4"/>
+          <wp:inline distT="0" distB="0" distL="0" distR="0" wp14:anchorId="58BC7020" wp14:editId="4288F8BC">
+            <wp:extent cx="4940300" cy="3225974"/>
+            <wp:effectExtent l="0" t="0" r="0" b="0"/>
+            <wp:docPr id="6" name="Picture 6"/>
             <wp:cNvGraphicFramePr>
               <a:graphicFrameLocks xmlns:a="http://schemas.openxmlformats.org/drawingml/2006/main" noChangeAspect="1"/>
             </wp:cNvGraphicFramePr>
@@ -4066,7 +4085,7 @@
                   <pic:spPr>
                     <a:xfrm>
                       <a:off x="0" y="0"/>
-                      <a:ext cx="4673983" cy="3555240"/>
+                      <a:ext cx="4950128" cy="3232391"/>
                     </a:xfrm>
                     <a:prstGeom prst="rect">
                       <a:avLst/>
@@ -4082,7 +4101,7 @@
     <w:p>
       <w:pPr>
         <w:spacing w:after="150" w:line="240" w:lineRule="auto"/>
-        <w:ind w:left="1440" w:firstLine="720"/>
+        <w:ind w:left="2160" w:firstLine="720"/>
         <w:rPr>
           <w:rFonts w:ascii="Segoe UI" w:eastAsia="Times New Roman" w:hAnsi="Segoe UI" w:cs="Segoe UI"/>
           <w:color w:val="24292E"/>
@@ -4101,7 +4120,7 @@
           <w:szCs w:val="21"/>
           <w:lang w:val="en"/>
         </w:rPr>
-        <w:t xml:space="preserve">Configure </w:t>
+        <w:t xml:space="preserve">Configure a cluster for </w:t>
       </w:r>
       <w:r>
         <w:rPr>
@@ -4113,7 +4132,7 @@
           <w:szCs w:val="21"/>
           <w:lang w:val="en"/>
         </w:rPr>
-        <w:t>a</w:t>
+        <w:t>C</w:t>
       </w:r>
       <w:r>
         <w:rPr>
@@ -4125,7 +4144,30 @@
           <w:szCs w:val="21"/>
           <w:lang w:val="en"/>
         </w:rPr>
-        <w:t xml:space="preserve"> cluster for GPU</w:t>
+        <w:t>PU</w:t>
+      </w:r>
+    </w:p>
+    <w:p>
+      <w:pPr>
+        <w:spacing w:after="150" w:line="240" w:lineRule="auto"/>
+        <w:ind w:left="720"/>
+        <w:rPr>
+          <w:rFonts w:ascii="Segoe UI" w:eastAsia="Times New Roman" w:hAnsi="Segoe UI" w:cs="Segoe UI"/>
+          <w:color w:val="24292E"/>
+          <w:sz w:val="21"/>
+          <w:szCs w:val="21"/>
+          <w:lang w:val="en"/>
+        </w:rPr>
+      </w:pPr>
+      <w:r>
+        <w:rPr>
+          <w:rFonts w:ascii="Segoe UI" w:eastAsia="Times New Roman" w:hAnsi="Segoe UI" w:cs="Segoe UI"/>
+          <w:color w:val="24292E"/>
+          <w:sz w:val="21"/>
+          <w:szCs w:val="21"/>
+          <w:lang w:val="en"/>
+        </w:rPr>
+        <w:t xml:space="preserve">        </w:t>
       </w:r>
     </w:p>
     <w:p>
@@ -4343,7 +4385,31 @@
           <w:szCs w:val="30"/>
           <w:lang w:val="en"/>
         </w:rPr>
-        <w:t xml:space="preserve">Exercise 4: Install libraries </w:t>
+        <w:t>Exercise 4</w:t>
+      </w:r>
+      <w:r>
+        <w:rPr>
+          <w:rFonts w:ascii="Segoe UI" w:eastAsia="Times New Roman" w:hAnsi="Segoe UI" w:cs="Segoe UI"/>
+          <w:b/>
+          <w:bCs/>
+          <w:color w:val="24292E"/>
+          <w:sz w:val="30"/>
+          <w:szCs w:val="30"/>
+          <w:lang w:val="en"/>
+        </w:rPr>
+        <w:t xml:space="preserve"> (optional)</w:t>
+      </w:r>
+      <w:r>
+        <w:rPr>
+          <w:rFonts w:ascii="Segoe UI" w:eastAsia="Times New Roman" w:hAnsi="Segoe UI" w:cs="Segoe UI"/>
+          <w:b/>
+          <w:bCs/>
+          <w:color w:val="24292E"/>
+          <w:sz w:val="30"/>
+          <w:szCs w:val="30"/>
+          <w:lang w:val="en"/>
+        </w:rPr>
+        <w:t xml:space="preserve">: Install libraries </w:t>
       </w:r>
     </w:p>
     <w:bookmarkEnd w:id="5"/>
@@ -4386,17 +4452,6 @@
           <w:szCs w:val="21"/>
           <w:lang w:val="en"/>
         </w:rPr>
-        <w:t xml:space="preserve">a </w:t>
-      </w:r>
-      <w:proofErr w:type="gramStart"/>
-      <w:r>
-        <w:rPr>
-          <w:rFonts w:ascii="Segoe UI" w:eastAsia="Times New Roman" w:hAnsi="Segoe UI" w:cs="Segoe UI"/>
-          <w:color w:val="24292E"/>
-          <w:sz w:val="21"/>
-          <w:szCs w:val="21"/>
-          <w:lang w:val="en"/>
-        </w:rPr>
         <w:t>python librar</w:t>
       </w:r>
       <w:r>
@@ -4409,7 +4464,6 @@
         </w:rPr>
         <w:t>ies</w:t>
       </w:r>
-      <w:proofErr w:type="gramEnd"/>
       <w:r>
         <w:rPr>
           <w:rFonts w:ascii="Segoe UI" w:eastAsia="Times New Roman" w:hAnsi="Segoe UI" w:cs="Segoe UI"/>
@@ -5223,19 +5277,7 @@
           <w:szCs w:val="21"/>
           <w:lang w:val="en"/>
         </w:rPr>
-        <w:t>I</w:t>
-      </w:r>
-      <w:r>
-        <w:rPr>
-          <w:rFonts w:ascii="Segoe UI" w:eastAsia="Times New Roman" w:hAnsi="Segoe UI" w:cs="Segoe UI"/>
-          <w:i/>
-          <w:iCs/>
-          <w:color w:val="24292E"/>
-          <w:sz w:val="21"/>
-          <w:szCs w:val="21"/>
-          <w:lang w:val="en"/>
-        </w:rPr>
-        <w:t>nstall additional libraries needed for the labs</w:t>
+        <w:t>Install additional libraries needed for the labs</w:t>
       </w:r>
     </w:p>
     <w:p>
@@ -5589,15 +5631,50 @@
           <w:highlight w:val="yellow"/>
           <w:lang w:val="en"/>
         </w:rPr>
-        <w:t>3</w:t>
-      </w:r>
-      <w:r>
-        <w:rPr>
-          <w:rFonts w:ascii="Segoe UI" w:eastAsia="Times New Roman" w:hAnsi="Segoe UI" w:cs="Segoe UI"/>
-          <w:color w:val="24292E"/>
-          <w:sz w:val="21"/>
-          <w:szCs w:val="21"/>
-          <w:highlight w:val="yellow"/>
+        <w:t xml:space="preserve">1.Setup </w:t>
+      </w:r>
+      <w:r>
+        <w:rPr>
+          <w:rFonts w:ascii="Segoe UI" w:eastAsia="Times New Roman" w:hAnsi="Segoe UI" w:cs="Segoe UI"/>
+          <w:color w:val="24292E"/>
+          <w:sz w:val="21"/>
+          <w:szCs w:val="21"/>
+          <w:lang w:val="en"/>
+        </w:rPr>
+        <w:t>-&gt;</w:t>
+      </w:r>
+      <w:r>
+        <w:rPr>
+          <w:rFonts w:ascii="Segoe UI" w:eastAsia="Times New Roman" w:hAnsi="Segoe UI" w:cs="Segoe UI"/>
+          <w:color w:val="24292E"/>
+          <w:sz w:val="21"/>
+          <w:szCs w:val="21"/>
+          <w:lang w:val="en"/>
+        </w:rPr>
+        <w:t xml:space="preserve"> and drag </w:t>
+      </w:r>
+      <w:bookmarkStart w:id="7" w:name="_GoBack"/>
+      <w:proofErr w:type="spellStart"/>
+      <w:r>
+        <w:rPr>
+          <w:rFonts w:ascii="Segoe UI" w:eastAsia="Times New Roman" w:hAnsi="Segoe UI" w:cs="Segoe UI"/>
+          <w:b/>
+          <w:i/>
+          <w:color w:val="24292E"/>
+          <w:sz w:val="21"/>
+          <w:szCs w:val="21"/>
+          <w:lang w:val="en"/>
+        </w:rPr>
+        <w:t>StorageSetup</w:t>
+      </w:r>
+      <w:r>
+        <w:rPr>
+          <w:rFonts w:ascii="Segoe UI" w:eastAsia="Times New Roman" w:hAnsi="Segoe UI" w:cs="Segoe UI"/>
+          <w:b/>
+          <w:i/>
+          <w:color w:val="24292E"/>
+          <w:sz w:val="21"/>
+          <w:szCs w:val="21"/>
           <w:lang w:val="en"/>
         </w:rPr>
         <w:t>.</w:t>
@@ -5605,122 +5682,27 @@
       <w:r>
         <w:rPr>
           <w:rFonts w:ascii="Segoe UI" w:eastAsia="Times New Roman" w:hAnsi="Segoe UI" w:cs="Segoe UI"/>
-          <w:color w:val="24292E"/>
-          <w:sz w:val="21"/>
-          <w:szCs w:val="21"/>
-          <w:highlight w:val="yellow"/>
-          <w:lang w:val="en"/>
-        </w:rPr>
-        <w:t>Keras-</w:t>
-      </w:r>
-      <w:r>
-        <w:rPr>
-          <w:rFonts w:ascii="Segoe UI" w:eastAsia="Times New Roman" w:hAnsi="Segoe UI" w:cs="Segoe UI"/>
-          <w:color w:val="24292E"/>
-          <w:sz w:val="21"/>
-          <w:szCs w:val="21"/>
-          <w:highlight w:val="yellow"/>
-          <w:lang w:val="en"/>
-        </w:rPr>
-        <w:t>CNN</w:t>
-      </w:r>
-      <w:r>
-        <w:rPr>
-          <w:rFonts w:ascii="Segoe UI" w:eastAsia="Times New Roman" w:hAnsi="Segoe UI" w:cs="Segoe UI"/>
-          <w:color w:val="24292E"/>
-          <w:sz w:val="21"/>
-          <w:szCs w:val="21"/>
-          <w:highlight w:val="yellow"/>
+          <w:b/>
+          <w:i/>
+          <w:color w:val="24292E"/>
+          <w:sz w:val="21"/>
+          <w:szCs w:val="21"/>
+          <w:lang w:val="en"/>
+        </w:rPr>
+        <w:t>ipynb</w:t>
+      </w:r>
+      <w:proofErr w:type="spellEnd"/>
+      <w:r>
+        <w:rPr>
+          <w:rFonts w:ascii="Segoe UI" w:eastAsia="Times New Roman" w:hAnsi="Segoe UI" w:cs="Segoe UI"/>
+          <w:color w:val="24292E"/>
+          <w:sz w:val="21"/>
+          <w:szCs w:val="21"/>
           <w:lang w:val="en"/>
         </w:rPr>
         <w:t xml:space="preserve"> </w:t>
       </w:r>
-      <w:r>
-        <w:rPr>
-          <w:rFonts w:ascii="Segoe UI" w:eastAsia="Times New Roman" w:hAnsi="Segoe UI" w:cs="Segoe UI"/>
-          <w:color w:val="24292E"/>
-          <w:sz w:val="21"/>
-          <w:szCs w:val="21"/>
-          <w:lang w:val="en"/>
-        </w:rPr>
-        <w:t>-&gt;</w:t>
-      </w:r>
-      <w:r>
-        <w:rPr>
-          <w:rFonts w:ascii="Segoe UI" w:eastAsia="Times New Roman" w:hAnsi="Segoe UI" w:cs="Segoe UI"/>
-          <w:color w:val="24292E"/>
-          <w:sz w:val="21"/>
-          <w:szCs w:val="21"/>
-          <w:lang w:val="en"/>
-        </w:rPr>
-        <w:t xml:space="preserve"> and drag </w:t>
-      </w:r>
-      <w:proofErr w:type="spellStart"/>
-      <w:r>
-        <w:rPr>
-          <w:rFonts w:ascii="Segoe UI" w:eastAsia="Times New Roman" w:hAnsi="Segoe UI" w:cs="Segoe UI"/>
-          <w:color w:val="24292E"/>
-          <w:sz w:val="21"/>
-          <w:szCs w:val="21"/>
-          <w:lang w:val="en"/>
-        </w:rPr>
-        <w:t>Fasion</w:t>
-      </w:r>
-      <w:r>
-        <w:rPr>
-          <w:rFonts w:ascii="Segoe UI" w:eastAsia="Times New Roman" w:hAnsi="Segoe UI" w:cs="Segoe UI"/>
-          <w:i/>
-          <w:color w:val="24292E"/>
-          <w:sz w:val="21"/>
-          <w:szCs w:val="21"/>
-          <w:lang w:val="en"/>
-        </w:rPr>
-        <w:t>MNIST</w:t>
-      </w:r>
-      <w:r>
-        <w:rPr>
-          <w:rFonts w:ascii="Segoe UI" w:eastAsia="Times New Roman" w:hAnsi="Segoe UI" w:cs="Segoe UI"/>
-          <w:i/>
-          <w:color w:val="24292E"/>
-          <w:sz w:val="21"/>
-          <w:szCs w:val="21"/>
-          <w:lang w:val="en"/>
-        </w:rPr>
-        <w:t>CNN</w:t>
-      </w:r>
-      <w:r>
-        <w:rPr>
-          <w:rFonts w:ascii="Segoe UI" w:eastAsia="Times New Roman" w:hAnsi="Segoe UI" w:cs="Segoe UI"/>
-          <w:i/>
-          <w:color w:val="24292E"/>
-          <w:sz w:val="21"/>
-          <w:szCs w:val="21"/>
-          <w:lang w:val="en"/>
-        </w:rPr>
-        <w:t>.</w:t>
-      </w:r>
-      <w:r>
-        <w:rPr>
-          <w:rFonts w:ascii="Segoe UI" w:eastAsia="Times New Roman" w:hAnsi="Segoe UI" w:cs="Segoe UI"/>
-          <w:i/>
-          <w:color w:val="24292E"/>
-          <w:sz w:val="21"/>
-          <w:szCs w:val="21"/>
-          <w:lang w:val="en"/>
-        </w:rPr>
-        <w:t>ipynb</w:t>
-      </w:r>
-      <w:proofErr w:type="spellEnd"/>
-      <w:r>
-        <w:rPr>
-          <w:rFonts w:ascii="Segoe UI" w:eastAsia="Times New Roman" w:hAnsi="Segoe UI" w:cs="Segoe UI"/>
-          <w:color w:val="24292E"/>
-          <w:sz w:val="21"/>
-          <w:szCs w:val="21"/>
-          <w:lang w:val="en"/>
-        </w:rPr>
-        <w:t xml:space="preserve"> </w:t>
-      </w:r>
+      <w:bookmarkEnd w:id="7"/>
       <w:r>
         <w:rPr>
           <w:rFonts w:ascii="Segoe UI" w:eastAsia="Times New Roman" w:hAnsi="Segoe UI" w:cs="Segoe UI"/>
@@ -5940,29 +5922,7 @@
           <w:szCs w:val="21"/>
           <w:lang w:val="en"/>
         </w:rPr>
-        <w:t>Fashion</w:t>
-      </w:r>
-      <w:r>
-        <w:rPr>
-          <w:rFonts w:ascii="Segoe UI" w:eastAsia="Times New Roman" w:hAnsi="Segoe UI" w:cs="Segoe UI"/>
-          <w:i/>
-          <w:color w:val="24292E"/>
-          <w:sz w:val="21"/>
-          <w:szCs w:val="21"/>
-          <w:lang w:val="en"/>
-        </w:rPr>
-        <w:t>MNIST</w:t>
-      </w:r>
-      <w:r>
-        <w:rPr>
-          <w:rFonts w:ascii="Segoe UI" w:eastAsia="Times New Roman" w:hAnsi="Segoe UI" w:cs="Segoe UI"/>
-          <w:i/>
-          <w:color w:val="24292E"/>
-          <w:sz w:val="21"/>
-          <w:szCs w:val="21"/>
-          <w:lang w:val="en"/>
-        </w:rPr>
-        <w:t>CNN</w:t>
+        <w:t>StorageSetup</w:t>
       </w:r>
       <w:proofErr w:type="spellEnd"/>
       <w:r>
@@ -5998,7 +5958,6 @@
           <w:lang w:val="en"/>
         </w:rPr>
       </w:pPr>
-      <w:bookmarkStart w:id="7" w:name="_GoBack"/>
       <w:r>
         <w:rPr>
           <w:noProof/>
@@ -6039,7 +5998,6 @@
           </wp:inline>
         </w:drawing>
       </w:r>
-      <w:bookmarkEnd w:id="7"/>
     </w:p>
     <w:p>
       <w:pPr>
@@ -6152,43 +6110,7 @@
           <w:szCs w:val="30"/>
           <w:lang w:val="en"/>
         </w:rPr>
-        <w:t xml:space="preserve">Exercise </w:t>
-      </w:r>
-      <w:r>
-        <w:rPr>
-          <w:rFonts w:ascii="Segoe UI" w:eastAsia="Times New Roman" w:hAnsi="Segoe UI" w:cs="Segoe UI"/>
-          <w:b/>
-          <w:bCs/>
-          <w:color w:val="24292E"/>
-          <w:sz w:val="30"/>
-          <w:szCs w:val="30"/>
-          <w:lang w:val="en"/>
-        </w:rPr>
-        <w:t>6</w:t>
-      </w:r>
-      <w:r>
-        <w:rPr>
-          <w:rFonts w:ascii="Segoe UI" w:eastAsia="Times New Roman" w:hAnsi="Segoe UI" w:cs="Segoe UI"/>
-          <w:b/>
-          <w:bCs/>
-          <w:color w:val="24292E"/>
-          <w:sz w:val="30"/>
-          <w:szCs w:val="30"/>
-          <w:lang w:val="en"/>
-        </w:rPr>
-        <w:t xml:space="preserve"> (Optional)</w:t>
-      </w:r>
-      <w:r>
-        <w:rPr>
-          <w:rFonts w:ascii="Segoe UI" w:eastAsia="Times New Roman" w:hAnsi="Segoe UI" w:cs="Segoe UI"/>
-          <w:b/>
-          <w:bCs/>
-          <w:color w:val="24292E"/>
-          <w:sz w:val="30"/>
-          <w:szCs w:val="30"/>
-          <w:lang w:val="en"/>
-        </w:rPr>
-        <w:t xml:space="preserve">: </w:t>
+        <w:t xml:space="preserve">Exercise: </w:t>
       </w:r>
       <w:r>
         <w:rPr>
@@ -14873,7 +14795,7 @@
 </file>
 
 <file path=customXml/itemProps1.xml><?xml version="1.0" encoding="utf-8"?>
-<ds:datastoreItem xmlns:ds="http://schemas.openxmlformats.org/officeDocument/2006/customXml" ds:itemID="{95ADF0D5-1992-4EC6-A87B-448ABD669F99}">
+<ds:datastoreItem xmlns:ds="http://schemas.openxmlformats.org/officeDocument/2006/customXml" ds:itemID="{55F6FC72-E3F9-44D5-9F58-EBD997B1390A}">
   <ds:schemaRefs>
     <ds:schemaRef ds:uri="http://schemas.openxmlformats.org/officeDocument/2006/bibliography"/>
   </ds:schemaRefs>

</xml_diff>